<commit_message>
1.6.2 create moveable object
</commit_message>
<xml_diff>
--- a/3120190971181 刘唐.docx
+++ b/3120190971181 刘唐.docx
@@ -1509,7 +1509,22 @@
           <w:rFonts w:ascii="仿宋_GB2312" w:eastAsia="仿宋_GB2312" w:hint="eastAsia"/>
           <w:szCs w:val="21"/>
         </w:rPr>
-        <w:t>技术介绍</w:t>
+        <w:t>技术</w:t>
+      </w:r>
+      <w:commentRangeStart w:id="5"/>
+      <w:r>
+        <w:rPr>
+          <w:rFonts w:ascii="仿宋_GB2312" w:eastAsia="仿宋_GB2312" w:hint="eastAsia"/>
+          <w:szCs w:val="21"/>
+        </w:rPr>
+        <w:t>介绍</w:t>
+      </w:r>
+      <w:commentRangeEnd w:id="5"/>
+      <w:r>
+        <w:rPr>
+          <w:rStyle w:val="a6"/>
+        </w:rPr>
+        <w:commentReference w:id="5"/>
       </w:r>
     </w:p>
     <w:p>
@@ -1579,7 +1594,7 @@
         <w:pStyle w:val="ae"/>
         <w:jc w:val="center"/>
       </w:pPr>
-      <w:bookmarkStart w:id="5" w:name="_Ref166676698"/>
+      <w:bookmarkStart w:id="6" w:name="_Ref166676698"/>
       <w:r>
         <w:rPr>
           <w:noProof/>
@@ -1653,7 +1668,7 @@
         </w:rPr>
         <w:t>图</w:t>
       </w:r>
-      <w:bookmarkEnd w:id="5"/>
+      <w:bookmarkEnd w:id="6"/>
       <w:r>
         <w:rPr>
           <w:rFonts w:ascii="宋体" w:hAnsi="宋体" w:cs="AdobeSongStd-Light" w:hint="eastAsia"/>
@@ -1731,7 +1746,7 @@
           <w:szCs w:val="21"/>
         </w:rPr>
       </w:pPr>
-      <w:bookmarkStart w:id="6" w:name="_Toc169624273"/>
+      <w:bookmarkStart w:id="7" w:name="_Toc169624273"/>
       <w:r>
         <w:rPr>
           <w:rFonts w:ascii="仿宋_GB2312" w:eastAsia="仿宋_GB2312" w:hint="eastAsia"/>
@@ -1739,7 +1754,7 @@
         </w:rPr>
         <w:t xml:space="preserve">1.2 </w:t>
       </w:r>
-      <w:bookmarkEnd w:id="6"/>
+      <w:bookmarkEnd w:id="7"/>
       <w:r>
         <w:rPr>
           <w:rFonts w:ascii="仿宋_GB2312" w:eastAsia="仿宋_GB2312" w:hint="eastAsia"/>
@@ -1815,8 +1830,8 @@
           <w:szCs w:val="21"/>
         </w:rPr>
       </w:pPr>
-      <w:bookmarkStart w:id="7" w:name="OLE_LINK31"/>
-      <w:bookmarkStart w:id="8" w:name="OLE_LINK32"/>
+      <w:bookmarkStart w:id="8" w:name="OLE_LINK31"/>
+      <w:bookmarkStart w:id="9" w:name="OLE_LINK32"/>
       <w:r>
         <w:rPr>
           <w:rFonts w:ascii="仿宋_GB2312" w:eastAsia="仿宋_GB2312" w:hAnsi="宋体" w:hint="eastAsia"/>
@@ -1825,8 +1840,8 @@
         </w:rPr>
         <w:t>③</w:t>
       </w:r>
-      <w:bookmarkEnd w:id="7"/>
       <w:bookmarkEnd w:id="8"/>
+      <w:bookmarkEnd w:id="9"/>
       <w:r>
         <w:rPr>
           <w:rFonts w:ascii="仿宋_GB2312" w:eastAsia="仿宋_GB2312" w:hAnsi="宋体" w:hint="eastAsia"/>
@@ -1845,7 +1860,7 @@
           <w:b/>
         </w:rPr>
       </w:pPr>
-      <w:bookmarkStart w:id="9" w:name="_Toc169624277"/>
+      <w:bookmarkStart w:id="10" w:name="_Toc169624277"/>
       <w:r>
         <w:rPr>
           <w:rFonts w:ascii="仿宋_GB2312" w:eastAsia="仿宋_GB2312" w:hAnsi="宋体" w:hint="eastAsia"/>
@@ -1853,7 +1868,7 @@
         </w:rPr>
         <w:t>2 总体方案设计</w:t>
       </w:r>
-      <w:bookmarkEnd w:id="9"/>
+      <w:bookmarkEnd w:id="10"/>
     </w:p>
     <w:p>
       <w:pPr>
@@ -1862,8 +1877,8 @@
           <w:szCs w:val="21"/>
         </w:rPr>
       </w:pPr>
-      <w:bookmarkStart w:id="10" w:name="_Toc139524618"/>
-      <w:bookmarkStart w:id="11" w:name="_Toc169624278"/>
+      <w:bookmarkStart w:id="11" w:name="_Toc139524618"/>
+      <w:bookmarkStart w:id="12" w:name="_Toc169624278"/>
       <w:r>
         <w:rPr>
           <w:rFonts w:ascii="仿宋_GB2312" w:eastAsia="仿宋_GB2312" w:hint="eastAsia"/>
@@ -1871,8 +1886,8 @@
         </w:rPr>
         <w:t>2.1 设计任务及要求</w:t>
       </w:r>
-      <w:bookmarkEnd w:id="10"/>
       <w:bookmarkEnd w:id="11"/>
+      <w:bookmarkEnd w:id="12"/>
     </w:p>
     <w:p>
       <w:pPr>
@@ -2000,7 +2015,7 @@
           <w:szCs w:val="21"/>
         </w:rPr>
       </w:pPr>
-      <w:bookmarkStart w:id="12" w:name="_Toc169624279"/>
+      <w:bookmarkStart w:id="13" w:name="_Toc169624279"/>
       <w:r>
         <w:rPr>
           <w:rFonts w:ascii="仿宋_GB2312" w:eastAsia="仿宋_GB2312" w:hint="eastAsia"/>
@@ -2008,7 +2023,7 @@
         </w:rPr>
         <w:t>2.2 总体方案设计</w:t>
       </w:r>
-      <w:bookmarkEnd w:id="12"/>
+      <w:bookmarkEnd w:id="13"/>
     </w:p>
     <w:p>
       <w:pPr>
@@ -2056,7 +2071,7 @@
           <w:b/>
         </w:rPr>
       </w:pPr>
-      <w:bookmarkStart w:id="13" w:name="_Toc169624283"/>
+      <w:bookmarkStart w:id="14" w:name="_Toc169624283"/>
       <w:r>
         <w:rPr>
           <w:rFonts w:ascii="仿宋_GB2312" w:eastAsia="仿宋_GB2312" w:hAnsi="宋体" w:hint="eastAsia"/>
@@ -2064,7 +2079,7 @@
         </w:rPr>
         <w:t>3 详细设计</w:t>
       </w:r>
-      <w:bookmarkEnd w:id="13"/>
+      <w:bookmarkEnd w:id="14"/>
     </w:p>
     <w:p>
       <w:pPr>
@@ -2092,7 +2107,7 @@
           <w:szCs w:val="21"/>
         </w:rPr>
       </w:pPr>
-      <w:bookmarkStart w:id="14" w:name="_Toc169624284"/>
+      <w:bookmarkStart w:id="15" w:name="_Toc169624284"/>
       <w:r>
         <w:rPr>
           <w:rFonts w:ascii="仿宋_GB2312" w:eastAsia="仿宋_GB2312" w:hint="eastAsia"/>
@@ -2115,8 +2130,8 @@
         </w:rPr>
         <w:t>场景渲染详细设计</w:t>
       </w:r>
-      <w:bookmarkStart w:id="15" w:name="_Toc166733416"/>
-      <w:bookmarkEnd w:id="14"/>
+      <w:bookmarkStart w:id="16" w:name="_Toc166733416"/>
+      <w:bookmarkEnd w:id="15"/>
     </w:p>
     <w:p>
       <w:pPr>
@@ -2128,7 +2143,7 @@
           <w:szCs w:val="21"/>
         </w:rPr>
       </w:pPr>
-      <w:bookmarkStart w:id="16" w:name="_Toc169624285"/>
+      <w:bookmarkStart w:id="17" w:name="_Toc169624285"/>
       <w:r>
         <w:rPr>
           <w:rFonts w:ascii="仿宋_GB2312" w:eastAsia="仿宋_GB2312" w:hAnsi="宋体" w:hint="eastAsia"/>
@@ -2137,8 +2152,8 @@
         </w:rPr>
         <w:t>3.1.1</w:t>
       </w:r>
-      <w:bookmarkEnd w:id="15"/>
       <w:bookmarkEnd w:id="16"/>
+      <w:bookmarkEnd w:id="17"/>
       <w:r>
         <w:rPr>
           <w:rFonts w:ascii="仿宋_GB2312" w:eastAsia="仿宋_GB2312" w:hAnsi="宋体"/>
@@ -2616,7 +2631,7 @@
         </w:rPr>
         <w:t xml:space="preserve">图3.2 </w:t>
       </w:r>
-      <w:bookmarkStart w:id="17" w:name="_Toc166733417"/>
+      <w:bookmarkStart w:id="18" w:name="_Toc166733417"/>
       <w:r>
         <w:rPr>
           <w:rFonts w:ascii="仿宋_GB2312" w:eastAsia="仿宋_GB2312" w:hAnsi="宋体" w:hint="eastAsia"/>
@@ -2636,7 +2651,7 @@
           <w:szCs w:val="21"/>
         </w:rPr>
       </w:pPr>
-      <w:bookmarkStart w:id="18" w:name="_Toc169624286"/>
+      <w:bookmarkStart w:id="19" w:name="_Toc169624286"/>
       <w:r>
         <w:rPr>
           <w:rFonts w:ascii="仿宋_GB2312" w:eastAsia="仿宋_GB2312" w:hAnsi="宋体" w:hint="eastAsia"/>
@@ -2645,8 +2660,8 @@
         </w:rPr>
         <w:t>3.1.2</w:t>
       </w:r>
-      <w:bookmarkEnd w:id="17"/>
       <w:bookmarkEnd w:id="18"/>
+      <w:bookmarkEnd w:id="19"/>
       <w:r>
         <w:rPr>
           <w:rFonts w:ascii="仿宋_GB2312" w:eastAsia="仿宋_GB2312" w:hAnsi="宋体"/>
@@ -3030,9 +3045,9 @@
         </w:rPr>
         <w:t>烘焙前（左）和烘焙后（右）效果对比</w:t>
       </w:r>
-      <w:bookmarkStart w:id="19" w:name="_Toc164255691"/>
-      <w:bookmarkStart w:id="20" w:name="_Toc165604723"/>
-      <w:bookmarkStart w:id="21" w:name="_Toc166733422"/>
+      <w:bookmarkStart w:id="20" w:name="_Toc164255691"/>
+      <w:bookmarkStart w:id="21" w:name="_Toc165604723"/>
+      <w:bookmarkStart w:id="22" w:name="_Toc166733422"/>
     </w:p>
     <w:p>
       <w:pPr>
@@ -3041,10 +3056,10 @@
           <w:szCs w:val="21"/>
         </w:rPr>
       </w:pPr>
-      <w:bookmarkStart w:id="22" w:name="_Toc169624293"/>
-      <w:bookmarkEnd w:id="19"/>
+      <w:bookmarkStart w:id="23" w:name="_Toc169624293"/>
       <w:bookmarkEnd w:id="20"/>
       <w:bookmarkEnd w:id="21"/>
+      <w:bookmarkEnd w:id="22"/>
       <w:r>
         <w:rPr>
           <w:rFonts w:ascii="仿宋_GB2312" w:eastAsia="仿宋_GB2312" w:hint="eastAsia"/>
@@ -3052,7 +3067,7 @@
         </w:rPr>
         <w:t xml:space="preserve">3.2 </w:t>
       </w:r>
-      <w:bookmarkEnd w:id="22"/>
+      <w:bookmarkEnd w:id="23"/>
       <w:r>
         <w:rPr>
           <w:rFonts w:ascii="仿宋_GB2312" w:eastAsia="仿宋_GB2312" w:hint="eastAsia"/>
@@ -3071,7 +3086,7 @@
           <w:szCs w:val="21"/>
         </w:rPr>
       </w:pPr>
-      <w:bookmarkStart w:id="23" w:name="_Toc169624294"/>
+      <w:bookmarkStart w:id="24" w:name="_Toc169624294"/>
       <w:r>
         <w:rPr>
           <w:rFonts w:ascii="仿宋_GB2312" w:eastAsia="仿宋_GB2312" w:hAnsi="宋体" w:hint="eastAsia"/>
@@ -3080,7 +3095,7 @@
         </w:rPr>
         <w:t>3.2.1</w:t>
       </w:r>
-      <w:bookmarkEnd w:id="23"/>
+      <w:bookmarkEnd w:id="24"/>
       <w:r>
         <w:rPr>
           <w:rFonts w:ascii="仿宋_GB2312" w:eastAsia="仿宋_GB2312" w:hAnsi="宋体" w:hint="eastAsia"/>
@@ -3470,7 +3485,7 @@
           <w:szCs w:val="21"/>
         </w:rPr>
       </w:pPr>
-      <w:bookmarkStart w:id="24" w:name="_Toc169624295"/>
+      <w:bookmarkStart w:id="25" w:name="_Toc169624295"/>
       <w:r>
         <w:rPr>
           <w:rFonts w:ascii="仿宋_GB2312" w:eastAsia="仿宋_GB2312" w:hAnsi="宋体" w:hint="eastAsia"/>
@@ -3479,7 +3494,7 @@
         </w:rPr>
         <w:t>3.2.2</w:t>
       </w:r>
-      <w:bookmarkEnd w:id="24"/>
+      <w:bookmarkEnd w:id="25"/>
       <w:r>
         <w:rPr>
           <w:rFonts w:ascii="仿宋_GB2312" w:eastAsia="仿宋_GB2312" w:hAnsi="宋体" w:hint="eastAsia"/>
@@ -3499,7 +3514,7 @@
           <w:szCs w:val="21"/>
         </w:rPr>
       </w:pPr>
-      <w:bookmarkStart w:id="25" w:name="_Toc169624301"/>
+      <w:bookmarkStart w:id="26" w:name="_Toc169624301"/>
       <w:r>
         <w:rPr>
           <w:rFonts w:ascii="仿宋_GB2312" w:eastAsia="仿宋_GB2312" w:hAnsi="宋体" w:hint="eastAsia"/>
@@ -8599,8 +8614,8 @@
           <w:szCs w:val="21"/>
         </w:rPr>
       </w:pPr>
-      <w:bookmarkStart w:id="26" w:name="OLE_LINK20"/>
-      <w:bookmarkStart w:id="27" w:name="OLE_LINK21"/>
+      <w:bookmarkStart w:id="27" w:name="OLE_LINK20"/>
+      <w:bookmarkStart w:id="28" w:name="OLE_LINK21"/>
       <w:r>
         <w:rPr>
           <w:rFonts w:ascii="仿宋_GB2312" w:eastAsia="仿宋_GB2312" w:hAnsi="宋体"/>
@@ -8618,8 +8633,8 @@
         <w:t>调试环境中显示射线，运行环境不可见</w:t>
       </w:r>
     </w:p>
-    <w:bookmarkEnd w:id="26"/>
     <w:bookmarkEnd w:id="27"/>
+    <w:bookmarkEnd w:id="28"/>
     <w:p>
       <w:pPr>
         <w:autoSpaceDE w:val="0"/>
@@ -8744,8 +8759,8 @@
         </w:rPr>
         <w:t xml:space="preserve">// </w:t>
       </w:r>
-      <w:bookmarkStart w:id="28" w:name="OLE_LINK22"/>
-      <w:bookmarkStart w:id="29" w:name="OLE_LINK23"/>
+      <w:bookmarkStart w:id="29" w:name="OLE_LINK22"/>
+      <w:bookmarkStart w:id="30" w:name="OLE_LINK23"/>
       <w:r>
         <w:rPr>
           <w:rFonts w:ascii="仿宋_GB2312" w:eastAsia="仿宋_GB2312" w:hAnsi="宋体" w:hint="eastAsia"/>
@@ -8762,8 +8777,8 @@
         </w:rPr>
         <w:t>返回是否射中物体</w:t>
       </w:r>
-      <w:bookmarkEnd w:id="28"/>
       <w:bookmarkEnd w:id="29"/>
+      <w:bookmarkEnd w:id="30"/>
     </w:p>
     <w:p>
       <w:pPr>
@@ -9493,8 +9508,8 @@
           <w:b/>
         </w:rPr>
       </w:pPr>
-      <w:bookmarkStart w:id="30" w:name="_Toc169624328"/>
-      <w:bookmarkEnd w:id="25"/>
+      <w:bookmarkStart w:id="31" w:name="_Toc169624328"/>
+      <w:bookmarkEnd w:id="26"/>
       <w:r>
         <w:rPr>
           <w:rFonts w:ascii="仿宋_GB2312" w:eastAsia="仿宋_GB2312" w:hAnsi="宋体"/>
@@ -9510,7 +9525,7 @@
         </w:rPr>
         <w:t xml:space="preserve"> 结论</w:t>
       </w:r>
-      <w:bookmarkEnd w:id="30"/>
+      <w:bookmarkEnd w:id="31"/>
     </w:p>
     <w:p>
       <w:pPr>
@@ -9590,7 +9605,7 @@
           <w:szCs w:val="21"/>
         </w:rPr>
       </w:pPr>
-      <w:bookmarkStart w:id="31" w:name="_Toc169624331"/>
+      <w:bookmarkStart w:id="32" w:name="_Toc169624331"/>
       <w:r>
         <w:rPr>
           <w:rFonts w:ascii="仿宋_GB2312" w:eastAsia="仿宋_GB2312" w:hAnsi="宋体" w:hint="eastAsia"/>
@@ -9623,7 +9638,7 @@
         </w:rPr>
       </w:pPr>
     </w:p>
-    <w:bookmarkEnd w:id="31"/>
+    <w:bookmarkEnd w:id="32"/>
     <w:p>
       <w:pPr>
         <w:ind w:left="525" w:hangingChars="250" w:hanging="525"/>
@@ -10020,9 +10035,6 @@
     <w:p>
       <w:pPr>
         <w:pStyle w:val="aa"/>
-        <w:rPr>
-          <w:rFonts w:hint="eastAsia"/>
-        </w:rPr>
       </w:pPr>
       <w:r>
         <w:rPr>
@@ -10061,21 +10073,71 @@
     <w:p>
       <w:pPr>
         <w:pStyle w:val="aa"/>
+      </w:pPr>
+      <w:proofErr w:type="spellStart"/>
+      <w:r>
         <w:rPr>
           <w:rFonts w:hint="eastAsia"/>
         </w:rPr>
-      </w:pPr>
-      <w:proofErr w:type="spellStart"/>
-      <w:r>
-        <w:rPr>
-          <w:rFonts w:hint="eastAsia"/>
-        </w:rPr>
         <w:t>P</w:t>
       </w:r>
       <w:r>
         <w:t>6</w:t>
       </w:r>
       <w:proofErr w:type="spellEnd"/>
+    </w:p>
+  </w:comment>
+  <w:comment w:id="5" w:author="刘唐" w:date="2020-12-06T20:50:00Z" w:initials="LT60">
+    <w:p>
+      <w:pPr>
+        <w:pStyle w:val="aa"/>
+      </w:pPr>
+      <w:r>
+        <w:rPr>
+          <w:rStyle w:val="a6"/>
+        </w:rPr>
+        <w:annotationRef/>
+      </w:r>
+      <w:r>
+        <w:rPr>
+          <w:noProof/>
+        </w:rPr>
+        <w:drawing>
+          <wp:inline distT="0" distB="0" distL="0" distR="0" wp14:anchorId="4B3B2C19" wp14:editId="6120673D">
+            <wp:extent cx="1698526" cy="2571750"/>
+            <wp:effectExtent l="0" t="0" r="0" b="0"/>
+            <wp:docPr id="62" name="图片 62"/>
+            <wp:cNvGraphicFramePr>
+              <a:graphicFrameLocks xmlns:a="http://schemas.openxmlformats.org/drawingml/2006/main" noChangeAspect="1"/>
+            </wp:cNvGraphicFramePr>
+            <a:graphic xmlns:a="http://schemas.openxmlformats.org/drawingml/2006/main">
+              <a:graphicData uri="http://schemas.openxmlformats.org/drawingml/2006/picture">
+                <pic:pic xmlns:pic="http://schemas.openxmlformats.org/drawingml/2006/picture">
+                  <pic:nvPicPr>
+                    <pic:cNvPr id="1" name=""/>
+                    <pic:cNvPicPr/>
+                  </pic:nvPicPr>
+                  <pic:blipFill>
+                    <a:blip r:embed="rId1"/>
+                    <a:stretch>
+                      <a:fillRect/>
+                    </a:stretch>
+                  </pic:blipFill>
+                  <pic:spPr>
+                    <a:xfrm>
+                      <a:off x="0" y="0"/>
+                      <a:ext cx="1703735" cy="2579636"/>
+                    </a:xfrm>
+                    <a:prstGeom prst="rect">
+                      <a:avLst/>
+                    </a:prstGeom>
+                  </pic:spPr>
+                </pic:pic>
+              </a:graphicData>
+            </a:graphic>
+          </wp:inline>
+        </w:drawing>
+      </w:r>
     </w:p>
   </w:comment>
 </w:comments>
@@ -10085,6 +10147,7 @@
 <w15:commentsEx xmlns:wpc="http://schemas.microsoft.com/office/word/2010/wordprocessingCanvas" xmlns:cx="http://schemas.microsoft.com/office/drawing/2014/chartex" xmlns:cx1="http://schemas.microsoft.com/office/drawing/2015/9/8/chartex" xmlns:cx2="http://schemas.microsoft.com/office/drawing/2015/10/21/chartex" xmlns:cx3="http://schemas.microsoft.com/office/drawing/2016/5/9/chartex" xmlns:cx4="http://schemas.microsoft.com/office/drawing/2016/5/10/chartex" xmlns:cx5="http://schemas.microsoft.com/office/drawing/2016/5/11/chartex" xmlns:cx6="http://schemas.microsoft.com/office/drawing/2016/5/12/chartex" xmlns:cx7="http://schemas.microsoft.com/office/drawing/2016/5/13/chartex" xmlns:cx8="http://schemas.microsoft.com/office/drawing/2016/5/14/chartex" xmlns:mc="http://schemas.openxmlformats.org/markup-compatibility/2006" xmlns:aink="http://schemas.microsoft.com/office/drawing/2016/ink" xmlns:am3d="http://schemas.microsoft.com/office/drawing/2017/model3d" xmlns:o="urn:schemas-microsoft-com:office:office" xmlns:r="http://schemas.openxmlformats.org/officeDocument/2006/relationships" xmlns:m="http://schemas.openxmlformats.org/officeDocument/2006/math" xmlns:v="urn:schemas-microsoft-com:vml" xmlns:wp14="http://schemas.microsoft.com/office/word/2010/wordprocessingDrawing" xmlns:wp="http://schemas.openxmlformats.org/drawingml/2006/wordprocessingDrawing" xmlns:w10="urn:schemas-microsoft-com:office:word" xmlns:w="http://schemas.openxmlformats.org/wordprocessingml/2006/main" xmlns:w14="http://schemas.microsoft.com/office/word/2010/wordml" xmlns:w15="http://schemas.microsoft.com/office/word/2012/wordml" xmlns:w16cex="http://schemas.microsoft.com/office/word/2018/wordml/cex" xmlns:w16cid="http://schemas.microsoft.com/office/word/2016/wordml/cid" xmlns:w16="http://schemas.microsoft.com/office/word/2018/wordml" xmlns:w16se="http://schemas.microsoft.com/office/word/2015/wordml/symex" xmlns:wpg="http://schemas.microsoft.com/office/word/2010/wordprocessingGroup" xmlns:wpi="http://schemas.microsoft.com/office/word/2010/wordprocessingInk" xmlns:wne="http://schemas.microsoft.com/office/word/2006/wordml" xmlns:wps="http://schemas.microsoft.com/office/word/2010/wordprocessingShape" mc:Ignorable="w14 w15 w16se w16cid w16 w16cex wp14">
   <w15:commentEx w15:paraId="752F66B1" w15:done="0"/>
   <w15:commentEx w15:paraId="181755C9" w15:done="0"/>
+  <w15:commentEx w15:paraId="7AB90DD3" w15:done="0"/>
 </w15:commentsEx>
 </file>
 
@@ -10092,6 +10155,7 @@
 <w16cex:commentsExtensible xmlns:wpc="http://schemas.microsoft.com/office/word/2010/wordprocessingCanvas" xmlns:cx="http://schemas.microsoft.com/office/drawing/2014/chartex" xmlns:cx1="http://schemas.microsoft.com/office/drawing/2015/9/8/chartex" xmlns:cx2="http://schemas.microsoft.com/office/drawing/2015/10/21/chartex" xmlns:cx3="http://schemas.microsoft.com/office/drawing/2016/5/9/chartex" xmlns:cx4="http://schemas.microsoft.com/office/drawing/2016/5/10/chartex" xmlns:cx5="http://schemas.microsoft.com/office/drawing/2016/5/11/chartex" xmlns:cx6="http://schemas.microsoft.com/office/drawing/2016/5/12/chartex" xmlns:cx7="http://schemas.microsoft.com/office/drawing/2016/5/13/chartex" xmlns:cx8="http://schemas.microsoft.com/office/drawing/2016/5/14/chartex" xmlns:mc="http://schemas.openxmlformats.org/markup-compatibility/2006" xmlns:aink="http://schemas.microsoft.com/office/drawing/2016/ink" xmlns:am3d="http://schemas.microsoft.com/office/drawing/2017/model3d" xmlns:o="urn:schemas-microsoft-com:office:office" xmlns:r="http://schemas.openxmlformats.org/officeDocument/2006/relationships" xmlns:m="http://schemas.openxmlformats.org/officeDocument/2006/math" xmlns:v="urn:schemas-microsoft-com:vml" xmlns:wp14="http://schemas.microsoft.com/office/word/2010/wordprocessingDrawing" xmlns:wp="http://schemas.openxmlformats.org/drawingml/2006/wordprocessingDrawing" xmlns:w10="urn:schemas-microsoft-com:office:word" xmlns:w="http://schemas.openxmlformats.org/wordprocessingml/2006/main" xmlns:w14="http://schemas.microsoft.com/office/word/2010/wordml" xmlns:w15="http://schemas.microsoft.com/office/word/2012/wordml" xmlns:w16cex="http://schemas.microsoft.com/office/word/2018/wordml/cex" xmlns:w16cid="http://schemas.microsoft.com/office/word/2016/wordml/cid" xmlns:w16="http://schemas.microsoft.com/office/word/2018/wordml" xmlns:w16se="http://schemas.microsoft.com/office/word/2015/wordml/symex" xmlns:wpg="http://schemas.microsoft.com/office/word/2010/wordprocessingGroup" xmlns:wpi="http://schemas.microsoft.com/office/word/2010/wordprocessingInk" xmlns:wne="http://schemas.microsoft.com/office/word/2006/wordml" xmlns:wps="http://schemas.microsoft.com/office/word/2010/wordprocessingShape" mc:Ignorable="w14 w15 w16se w16cid w16 w16cex wp14">
   <w16cex:commentExtensible w16cex:durableId="2369E93D" w16cex:dateUtc="2020-11-26T00:43:00Z"/>
   <w16cex:commentExtensible w16cex:durableId="2369E957" w16cex:dateUtc="2020-11-26T00:44:00Z"/>
+  <w16cex:commentExtensible w16cex:durableId="2377C2AD" w16cex:dateUtc="2020-12-06T12:50:00Z"/>
 </w16cex:commentsExtensible>
 </file>
 
@@ -10099,6 +10163,7 @@
 <w16cid:commentsIds xmlns:wpc="http://schemas.microsoft.com/office/word/2010/wordprocessingCanvas" xmlns:cx="http://schemas.microsoft.com/office/drawing/2014/chartex" xmlns:cx1="http://schemas.microsoft.com/office/drawing/2015/9/8/chartex" xmlns:cx2="http://schemas.microsoft.com/office/drawing/2015/10/21/chartex" xmlns:cx3="http://schemas.microsoft.com/office/drawing/2016/5/9/chartex" xmlns:cx4="http://schemas.microsoft.com/office/drawing/2016/5/10/chartex" xmlns:cx5="http://schemas.microsoft.com/office/drawing/2016/5/11/chartex" xmlns:cx6="http://schemas.microsoft.com/office/drawing/2016/5/12/chartex" xmlns:cx7="http://schemas.microsoft.com/office/drawing/2016/5/13/chartex" xmlns:cx8="http://schemas.microsoft.com/office/drawing/2016/5/14/chartex" xmlns:mc="http://schemas.openxmlformats.org/markup-compatibility/2006" xmlns:aink="http://schemas.microsoft.com/office/drawing/2016/ink" xmlns:am3d="http://schemas.microsoft.com/office/drawing/2017/model3d" xmlns:o="urn:schemas-microsoft-com:office:office" xmlns:r="http://schemas.openxmlformats.org/officeDocument/2006/relationships" xmlns:m="http://schemas.openxmlformats.org/officeDocument/2006/math" xmlns:v="urn:schemas-microsoft-com:vml" xmlns:wp14="http://schemas.microsoft.com/office/word/2010/wordprocessingDrawing" xmlns:wp="http://schemas.openxmlformats.org/drawingml/2006/wordprocessingDrawing" xmlns:w10="urn:schemas-microsoft-com:office:word" xmlns:w="http://schemas.openxmlformats.org/wordprocessingml/2006/main" xmlns:w14="http://schemas.microsoft.com/office/word/2010/wordml" xmlns:w15="http://schemas.microsoft.com/office/word/2012/wordml" xmlns:w16cex="http://schemas.microsoft.com/office/word/2018/wordml/cex" xmlns:w16cid="http://schemas.microsoft.com/office/word/2016/wordml/cid" xmlns:w16="http://schemas.microsoft.com/office/word/2018/wordml" xmlns:w16se="http://schemas.microsoft.com/office/word/2015/wordml/symex" xmlns:wpg="http://schemas.microsoft.com/office/word/2010/wordprocessingGroup" xmlns:wpi="http://schemas.microsoft.com/office/word/2010/wordprocessingInk" xmlns:wne="http://schemas.microsoft.com/office/word/2006/wordml" xmlns:wps="http://schemas.microsoft.com/office/word/2010/wordprocessingShape" mc:Ignorable="w14 w15 w16se w16cid w16 w16cex wp14">
   <w16cid:commentId w16cid:paraId="752F66B1" w16cid:durableId="2369E93D"/>
   <w16cid:commentId w16cid:paraId="181755C9" w16cid:durableId="2369E957"/>
+  <w16cid:commentId w16cid:paraId="7AB90DD3" w16cid:durableId="2377C2AD"/>
 </w16cid:commentsIds>
 </file>
 
@@ -10276,17 +10341,7 @@
         <w:sz w:val="24"/>
         <w:szCs w:val="24"/>
       </w:rPr>
-      <w:t xml:space="preserve">计算机与软件工程学院    </w:t>
-    </w:r>
-    <w:r>
-      <w:rPr>
-        <w:rFonts w:ascii="宋体" w:hAnsi="宋体" w:cs="宋体" w:hint="eastAsia"/>
-        <w:i/>
-        <w:iCs/>
-        <w:sz w:val="24"/>
-        <w:szCs w:val="24"/>
-      </w:rPr>
-      <w:t>项目开发报告</w:t>
+      <w:t>计算机与软件工程学院    项目开发报告</w:t>
     </w:r>
   </w:p>
 </w:hdr>

</xml_diff>